<commit_message>
evidence & questions updated
</commit_message>
<xml_diff>
--- a/Question-for-Evidence.docx
+++ b/Question-for-Evidence.docx
@@ -1,6 +1,6 @@
 
 <file path=word/document.xml><?xml version="1.0" encoding="utf-8"?>
-<w:document xmlns:wpc="http://schemas.microsoft.com/office/word/2010/wordprocessingCanvas" xmlns:cx="http://schemas.microsoft.com/office/drawing/2014/chartex" xmlns:mc="http://schemas.openxmlformats.org/markup-compatibility/2006" xmlns:o="urn:schemas-microsoft-com:office:office" xmlns:r="http://schemas.openxmlformats.org/officeDocument/2006/relationships" xmlns:m="http://schemas.openxmlformats.org/officeDocument/2006/math" xmlns:v="urn:schemas-microsoft-com:vml" xmlns:wp14="http://schemas.microsoft.com/office/word/2010/wordprocessingDrawing" xmlns:wp="http://schemas.openxmlformats.org/drawingml/2006/wordprocessingDrawing" xmlns:w10="urn:schemas-microsoft-com:office:word" xmlns:w="http://schemas.openxmlformats.org/wordprocessingml/2006/main" xmlns:w14="http://schemas.microsoft.com/office/word/2010/wordml" xmlns:w15="http://schemas.microsoft.com/office/word/2012/wordml" xmlns:w16se="http://schemas.microsoft.com/office/word/2015/wordml/symex" xmlns:wpg="http://schemas.microsoft.com/office/word/2010/wordprocessingGroup" xmlns:wpi="http://schemas.microsoft.com/office/word/2010/wordprocessingInk" xmlns:wne="http://schemas.microsoft.com/office/word/2006/wordml" xmlns:wps="http://schemas.microsoft.com/office/word/2010/wordprocessingShape" mc:Ignorable="w14 w15 w16se wp14">
+<w:document xmlns:wpc="http://schemas.microsoft.com/office/word/2010/wordprocessingCanvas" xmlns:cx="http://schemas.microsoft.com/office/drawing/2014/chartex" xmlns:cx1="http://schemas.microsoft.com/office/drawing/2015/9/8/chartex" xmlns:cx2="http://schemas.microsoft.com/office/drawing/2015/10/21/chartex" xmlns:cx3="http://schemas.microsoft.com/office/drawing/2016/5/9/chartex" xmlns:cx4="http://schemas.microsoft.com/office/drawing/2016/5/10/chartex" xmlns:cx5="http://schemas.microsoft.com/office/drawing/2016/5/11/chartex" xmlns:cx6="http://schemas.microsoft.com/office/drawing/2016/5/12/chartex" xmlns:cx7="http://schemas.microsoft.com/office/drawing/2016/5/13/chartex" xmlns:cx8="http://schemas.microsoft.com/office/drawing/2016/5/14/chartex" xmlns:mc="http://schemas.openxmlformats.org/markup-compatibility/2006" xmlns:aink="http://schemas.microsoft.com/office/drawing/2016/ink" xmlns:am3d="http://schemas.microsoft.com/office/drawing/2017/model3d" xmlns:o="urn:schemas-microsoft-com:office:office" xmlns:r="http://schemas.openxmlformats.org/officeDocument/2006/relationships" xmlns:m="http://schemas.openxmlformats.org/officeDocument/2006/math" xmlns:v="urn:schemas-microsoft-com:vml" xmlns:wp14="http://schemas.microsoft.com/office/word/2010/wordprocessingDrawing" xmlns:wp="http://schemas.openxmlformats.org/drawingml/2006/wordprocessingDrawing" xmlns:w10="urn:schemas-microsoft-com:office:word" xmlns:w="http://schemas.openxmlformats.org/wordprocessingml/2006/main" xmlns:w14="http://schemas.microsoft.com/office/word/2010/wordml" xmlns:w15="http://schemas.microsoft.com/office/word/2012/wordml" xmlns:w16cid="http://schemas.microsoft.com/office/word/2016/wordml/cid" xmlns:w16se="http://schemas.microsoft.com/office/word/2015/wordml/symex" xmlns:wpg="http://schemas.microsoft.com/office/word/2010/wordprocessingGroup" xmlns:wpi="http://schemas.microsoft.com/office/word/2010/wordprocessingInk" xmlns:wne="http://schemas.microsoft.com/office/word/2006/wordml" xmlns:wps="http://schemas.microsoft.com/office/word/2010/wordprocessingShape" mc:Ignorable="w14 w15 w16se w16cid wp14">
   <w:body>
     <w:p>
       <w:pPr>
@@ -42,14 +42,16 @@
         <w:rPr>
           <w:rFonts w:ascii="Times New Roman" w:hAnsi="Times New Roman" w:cs="Times New Roman"/>
           <w:b/>
-          <w:sz w:val="24"/>
-          <w:szCs w:val="24"/>
-        </w:rPr>
-      </w:pPr>
-      <w:r>
-        <w:rPr>
-          <w:rFonts w:ascii="Times New Roman" w:hAnsi="Times New Roman" w:cs="Times New Roman"/>
-          <w:b/>
+          <w:color w:val="00B050"/>
+          <w:sz w:val="24"/>
+          <w:szCs w:val="24"/>
+        </w:rPr>
+      </w:pPr>
+      <w:r>
+        <w:rPr>
+          <w:rFonts w:ascii="Times New Roman" w:hAnsi="Times New Roman" w:cs="Times New Roman"/>
+          <w:b/>
+          <w:color w:val="00B050"/>
           <w:sz w:val="24"/>
           <w:szCs w:val="24"/>
         </w:rPr>
@@ -82,8 +84,6 @@
         </w:rPr>
         <w:t>Email validation;</w:t>
       </w:r>
-      <w:bookmarkStart w:id="0" w:name="_GoBack"/>
-      <w:bookmarkEnd w:id="0"/>
     </w:p>
     <w:p>
       <w:pPr>
@@ -125,14 +125,16 @@
         <w:rPr>
           <w:rFonts w:ascii="Times New Roman" w:hAnsi="Times New Roman" w:cs="Times New Roman"/>
           <w:b/>
-          <w:sz w:val="24"/>
-          <w:szCs w:val="24"/>
-        </w:rPr>
-      </w:pPr>
-      <w:r>
-        <w:rPr>
-          <w:rFonts w:ascii="Times New Roman" w:hAnsi="Times New Roman" w:cs="Times New Roman"/>
-          <w:b/>
+          <w:color w:val="00B050"/>
+          <w:sz w:val="24"/>
+          <w:szCs w:val="24"/>
+        </w:rPr>
+      </w:pPr>
+      <w:r>
+        <w:rPr>
+          <w:rFonts w:ascii="Times New Roman" w:hAnsi="Times New Roman" w:cs="Times New Roman"/>
+          <w:b/>
+          <w:color w:val="00B050"/>
           <w:sz w:val="24"/>
           <w:szCs w:val="24"/>
         </w:rPr>
@@ -179,14 +181,16 @@
         <w:rPr>
           <w:rFonts w:ascii="Times New Roman" w:hAnsi="Times New Roman" w:cs="Times New Roman"/>
           <w:b/>
-          <w:sz w:val="24"/>
-          <w:szCs w:val="24"/>
-        </w:rPr>
-      </w:pPr>
-      <w:r>
-        <w:rPr>
-          <w:rFonts w:ascii="Times New Roman" w:hAnsi="Times New Roman" w:cs="Times New Roman"/>
-          <w:b/>
+          <w:color w:val="00B050"/>
+          <w:sz w:val="24"/>
+          <w:szCs w:val="24"/>
+        </w:rPr>
+      </w:pPr>
+      <w:r>
+        <w:rPr>
+          <w:rFonts w:ascii="Times New Roman" w:hAnsi="Times New Roman" w:cs="Times New Roman"/>
+          <w:b/>
+          <w:color w:val="00B050"/>
           <w:sz w:val="24"/>
           <w:szCs w:val="24"/>
         </w:rPr>
@@ -206,14 +210,16 @@
         <w:rPr>
           <w:rFonts w:ascii="Times New Roman" w:hAnsi="Times New Roman" w:cs="Times New Roman"/>
           <w:b/>
-          <w:sz w:val="24"/>
-          <w:szCs w:val="24"/>
-        </w:rPr>
-      </w:pPr>
-      <w:r>
-        <w:rPr>
-          <w:rFonts w:ascii="Times New Roman" w:hAnsi="Times New Roman" w:cs="Times New Roman"/>
-          <w:b/>
+          <w:color w:val="00B050"/>
+          <w:sz w:val="24"/>
+          <w:szCs w:val="24"/>
+        </w:rPr>
+      </w:pPr>
+      <w:r>
+        <w:rPr>
+          <w:rFonts w:ascii="Times New Roman" w:hAnsi="Times New Roman" w:cs="Times New Roman"/>
+          <w:b/>
+          <w:color w:val="00B050"/>
           <w:sz w:val="24"/>
           <w:szCs w:val="24"/>
         </w:rPr>
@@ -223,6 +229,7 @@
         <w:rPr>
           <w:rFonts w:ascii="Times New Roman" w:hAnsi="Times New Roman" w:cs="Times New Roman"/>
           <w:b/>
+          <w:color w:val="00B050"/>
           <w:sz w:val="24"/>
           <w:szCs w:val="24"/>
         </w:rPr>
@@ -232,6 +239,7 @@
         <w:rPr>
           <w:rFonts w:ascii="Times New Roman" w:hAnsi="Times New Roman" w:cs="Times New Roman"/>
           <w:b/>
+          <w:color w:val="00B050"/>
           <w:sz w:val="24"/>
           <w:szCs w:val="24"/>
         </w:rPr>
@@ -241,6 +249,7 @@
         <w:rPr>
           <w:rFonts w:ascii="Times New Roman" w:hAnsi="Times New Roman" w:cs="Times New Roman"/>
           <w:b/>
+          <w:color w:val="00B050"/>
           <w:sz w:val="24"/>
           <w:szCs w:val="24"/>
         </w:rPr>
@@ -250,6 +259,7 @@
         <w:rPr>
           <w:rFonts w:ascii="Times New Roman" w:hAnsi="Times New Roman" w:cs="Times New Roman"/>
           <w:b/>
+          <w:color w:val="00B050"/>
           <w:sz w:val="24"/>
           <w:szCs w:val="24"/>
         </w:rPr>
@@ -413,14 +423,16 @@
         <w:rPr>
           <w:rFonts w:ascii="Times New Roman" w:hAnsi="Times New Roman" w:cs="Times New Roman"/>
           <w:b/>
-          <w:sz w:val="24"/>
-          <w:szCs w:val="24"/>
-        </w:rPr>
-      </w:pPr>
-      <w:r>
-        <w:rPr>
-          <w:rFonts w:ascii="Times New Roman" w:hAnsi="Times New Roman" w:cs="Times New Roman"/>
-          <w:b/>
+          <w:color w:val="00B050"/>
+          <w:sz w:val="24"/>
+          <w:szCs w:val="24"/>
+        </w:rPr>
+      </w:pPr>
+      <w:r>
+        <w:rPr>
+          <w:rFonts w:ascii="Times New Roman" w:hAnsi="Times New Roman" w:cs="Times New Roman"/>
+          <w:b/>
+          <w:color w:val="00B050"/>
           <w:sz w:val="24"/>
           <w:szCs w:val="24"/>
         </w:rPr>
@@ -440,19 +452,33 @@
         <w:rPr>
           <w:rFonts w:ascii="Times New Roman" w:hAnsi="Times New Roman" w:cs="Times New Roman"/>
           <w:b/>
-          <w:sz w:val="24"/>
-          <w:szCs w:val="24"/>
-        </w:rPr>
-      </w:pPr>
-      <w:r>
-        <w:rPr>
-          <w:rFonts w:ascii="Times New Roman" w:hAnsi="Times New Roman" w:cs="Times New Roman"/>
-          <w:b/>
-          <w:sz w:val="24"/>
-          <w:szCs w:val="24"/>
-        </w:rPr>
-        <w:t>Number sorting;</w:t>
-      </w:r>
+          <w:color w:val="00B050"/>
+          <w:sz w:val="24"/>
+          <w:szCs w:val="24"/>
+        </w:rPr>
+      </w:pPr>
+      <w:r>
+        <w:rPr>
+          <w:rFonts w:ascii="Times New Roman" w:hAnsi="Times New Roman" w:cs="Times New Roman"/>
+          <w:b/>
+          <w:color w:val="00B050"/>
+          <w:sz w:val="24"/>
+          <w:szCs w:val="24"/>
+        </w:rPr>
+        <w:t>Sorting of numbers or alphabetical lists</w:t>
+      </w:r>
+      <w:r>
+        <w:rPr>
+          <w:rFonts w:ascii="Times New Roman" w:hAnsi="Times New Roman" w:cs="Times New Roman"/>
+          <w:b/>
+          <w:color w:val="00B050"/>
+          <w:sz w:val="24"/>
+          <w:szCs w:val="24"/>
+        </w:rPr>
+        <w:t>;</w:t>
+      </w:r>
+      <w:bookmarkStart w:id="0" w:name="_GoBack"/>
+      <w:bookmarkEnd w:id="0"/>
     </w:p>
     <w:p>
       <w:pPr>
@@ -467,14 +493,16 @@
         <w:rPr>
           <w:rFonts w:ascii="Times New Roman" w:hAnsi="Times New Roman" w:cs="Times New Roman"/>
           <w:b/>
-          <w:sz w:val="24"/>
-          <w:szCs w:val="24"/>
-        </w:rPr>
-      </w:pPr>
-      <w:r>
-        <w:rPr>
-          <w:rFonts w:ascii="Times New Roman" w:hAnsi="Times New Roman" w:cs="Times New Roman"/>
-          <w:b/>
+          <w:color w:val="00B050"/>
+          <w:sz w:val="24"/>
+          <w:szCs w:val="24"/>
+        </w:rPr>
+      </w:pPr>
+      <w:r>
+        <w:rPr>
+          <w:rFonts w:ascii="Times New Roman" w:hAnsi="Times New Roman" w:cs="Times New Roman"/>
+          <w:b/>
+          <w:color w:val="00B050"/>
           <w:sz w:val="24"/>
           <w:szCs w:val="24"/>
         </w:rPr>
@@ -528,7 +556,7 @@
 </file>
 
 <file path=word/endnotes.xml><?xml version="1.0" encoding="utf-8"?>
-<w:endnotes xmlns:wpc="http://schemas.microsoft.com/office/word/2010/wordprocessingCanvas" xmlns:cx="http://schemas.microsoft.com/office/drawing/2014/chartex" xmlns:mc="http://schemas.openxmlformats.org/markup-compatibility/2006" xmlns:o="urn:schemas-microsoft-com:office:office" xmlns:r="http://schemas.openxmlformats.org/officeDocument/2006/relationships" xmlns:m="http://schemas.openxmlformats.org/officeDocument/2006/math" xmlns:v="urn:schemas-microsoft-com:vml" xmlns:wp14="http://schemas.microsoft.com/office/word/2010/wordprocessingDrawing" xmlns:wp="http://schemas.openxmlformats.org/drawingml/2006/wordprocessingDrawing" xmlns:w10="urn:schemas-microsoft-com:office:word" xmlns:w="http://schemas.openxmlformats.org/wordprocessingml/2006/main" xmlns:w14="http://schemas.microsoft.com/office/word/2010/wordml" xmlns:w15="http://schemas.microsoft.com/office/word/2012/wordml" xmlns:w16se="http://schemas.microsoft.com/office/word/2015/wordml/symex" xmlns:wpg="http://schemas.microsoft.com/office/word/2010/wordprocessingGroup" xmlns:wpi="http://schemas.microsoft.com/office/word/2010/wordprocessingInk" xmlns:wne="http://schemas.microsoft.com/office/word/2006/wordml" xmlns:wps="http://schemas.microsoft.com/office/word/2010/wordprocessingShape" mc:Ignorable="w14 w15 w16se wp14">
+<w:endnotes xmlns:wpc="http://schemas.microsoft.com/office/word/2010/wordprocessingCanvas" xmlns:cx="http://schemas.microsoft.com/office/drawing/2014/chartex" xmlns:cx1="http://schemas.microsoft.com/office/drawing/2015/9/8/chartex" xmlns:cx2="http://schemas.microsoft.com/office/drawing/2015/10/21/chartex" xmlns:cx3="http://schemas.microsoft.com/office/drawing/2016/5/9/chartex" xmlns:cx4="http://schemas.microsoft.com/office/drawing/2016/5/10/chartex" xmlns:cx5="http://schemas.microsoft.com/office/drawing/2016/5/11/chartex" xmlns:cx6="http://schemas.microsoft.com/office/drawing/2016/5/12/chartex" xmlns:cx7="http://schemas.microsoft.com/office/drawing/2016/5/13/chartex" xmlns:cx8="http://schemas.microsoft.com/office/drawing/2016/5/14/chartex" xmlns:mc="http://schemas.openxmlformats.org/markup-compatibility/2006" xmlns:aink="http://schemas.microsoft.com/office/drawing/2016/ink" xmlns:am3d="http://schemas.microsoft.com/office/drawing/2017/model3d" xmlns:o="urn:schemas-microsoft-com:office:office" xmlns:r="http://schemas.openxmlformats.org/officeDocument/2006/relationships" xmlns:m="http://schemas.openxmlformats.org/officeDocument/2006/math" xmlns:v="urn:schemas-microsoft-com:vml" xmlns:wp14="http://schemas.microsoft.com/office/word/2010/wordprocessingDrawing" xmlns:wp="http://schemas.openxmlformats.org/drawingml/2006/wordprocessingDrawing" xmlns:w10="urn:schemas-microsoft-com:office:word" xmlns:w="http://schemas.openxmlformats.org/wordprocessingml/2006/main" xmlns:w14="http://schemas.microsoft.com/office/word/2010/wordml" xmlns:w15="http://schemas.microsoft.com/office/word/2012/wordml" xmlns:w16cid="http://schemas.microsoft.com/office/word/2016/wordml/cid" xmlns:w16se="http://schemas.microsoft.com/office/word/2015/wordml/symex" xmlns:wpg="http://schemas.microsoft.com/office/word/2010/wordprocessingGroup" xmlns:wpi="http://schemas.microsoft.com/office/word/2010/wordprocessingInk" xmlns:wne="http://schemas.microsoft.com/office/word/2006/wordml" xmlns:wps="http://schemas.microsoft.com/office/word/2010/wordprocessingShape" mc:Ignorable="w14 w15 w16se w16cid wp14">
   <w:endnote w:type="separator" w:id="-1">
     <w:p>
       <w:pPr>
@@ -553,7 +581,7 @@
 </file>
 
 <file path=word/footnotes.xml><?xml version="1.0" encoding="utf-8"?>
-<w:footnotes xmlns:wpc="http://schemas.microsoft.com/office/word/2010/wordprocessingCanvas" xmlns:cx="http://schemas.microsoft.com/office/drawing/2014/chartex" xmlns:mc="http://schemas.openxmlformats.org/markup-compatibility/2006" xmlns:o="urn:schemas-microsoft-com:office:office" xmlns:r="http://schemas.openxmlformats.org/officeDocument/2006/relationships" xmlns:m="http://schemas.openxmlformats.org/officeDocument/2006/math" xmlns:v="urn:schemas-microsoft-com:vml" xmlns:wp14="http://schemas.microsoft.com/office/word/2010/wordprocessingDrawing" xmlns:wp="http://schemas.openxmlformats.org/drawingml/2006/wordprocessingDrawing" xmlns:w10="urn:schemas-microsoft-com:office:word" xmlns:w="http://schemas.openxmlformats.org/wordprocessingml/2006/main" xmlns:w14="http://schemas.microsoft.com/office/word/2010/wordml" xmlns:w15="http://schemas.microsoft.com/office/word/2012/wordml" xmlns:w16se="http://schemas.microsoft.com/office/word/2015/wordml/symex" xmlns:wpg="http://schemas.microsoft.com/office/word/2010/wordprocessingGroup" xmlns:wpi="http://schemas.microsoft.com/office/word/2010/wordprocessingInk" xmlns:wne="http://schemas.microsoft.com/office/word/2006/wordml" xmlns:wps="http://schemas.microsoft.com/office/word/2010/wordprocessingShape" mc:Ignorable="w14 w15 w16se wp14">
+<w:footnotes xmlns:wpc="http://schemas.microsoft.com/office/word/2010/wordprocessingCanvas" xmlns:cx="http://schemas.microsoft.com/office/drawing/2014/chartex" xmlns:cx1="http://schemas.microsoft.com/office/drawing/2015/9/8/chartex" xmlns:cx2="http://schemas.microsoft.com/office/drawing/2015/10/21/chartex" xmlns:cx3="http://schemas.microsoft.com/office/drawing/2016/5/9/chartex" xmlns:cx4="http://schemas.microsoft.com/office/drawing/2016/5/10/chartex" xmlns:cx5="http://schemas.microsoft.com/office/drawing/2016/5/11/chartex" xmlns:cx6="http://schemas.microsoft.com/office/drawing/2016/5/12/chartex" xmlns:cx7="http://schemas.microsoft.com/office/drawing/2016/5/13/chartex" xmlns:cx8="http://schemas.microsoft.com/office/drawing/2016/5/14/chartex" xmlns:mc="http://schemas.openxmlformats.org/markup-compatibility/2006" xmlns:aink="http://schemas.microsoft.com/office/drawing/2016/ink" xmlns:am3d="http://schemas.microsoft.com/office/drawing/2017/model3d" xmlns:o="urn:schemas-microsoft-com:office:office" xmlns:r="http://schemas.openxmlformats.org/officeDocument/2006/relationships" xmlns:m="http://schemas.openxmlformats.org/officeDocument/2006/math" xmlns:v="urn:schemas-microsoft-com:vml" xmlns:wp14="http://schemas.microsoft.com/office/word/2010/wordprocessingDrawing" xmlns:wp="http://schemas.openxmlformats.org/drawingml/2006/wordprocessingDrawing" xmlns:w10="urn:schemas-microsoft-com:office:word" xmlns:w="http://schemas.openxmlformats.org/wordprocessingml/2006/main" xmlns:w14="http://schemas.microsoft.com/office/word/2010/wordml" xmlns:w15="http://schemas.microsoft.com/office/word/2012/wordml" xmlns:w16cid="http://schemas.microsoft.com/office/word/2016/wordml/cid" xmlns:w16se="http://schemas.microsoft.com/office/word/2015/wordml/symex" xmlns:wpg="http://schemas.microsoft.com/office/word/2010/wordprocessingGroup" xmlns:wpi="http://schemas.microsoft.com/office/word/2010/wordprocessingInk" xmlns:wne="http://schemas.microsoft.com/office/word/2006/wordml" xmlns:wps="http://schemas.microsoft.com/office/word/2010/wordprocessingShape" mc:Ignorable="w14 w15 w16se w16cid wp14">
   <w:footnote w:type="separator" w:id="-1">
     <w:p>
       <w:pPr>
@@ -578,7 +606,7 @@
 </file>
 
 <file path=word/numbering.xml><?xml version="1.0" encoding="utf-8"?>
-<w:numbering xmlns:wpc="http://schemas.microsoft.com/office/word/2010/wordprocessingCanvas" xmlns:cx="http://schemas.microsoft.com/office/drawing/2014/chartex" xmlns:mc="http://schemas.openxmlformats.org/markup-compatibility/2006" xmlns:o="urn:schemas-microsoft-com:office:office" xmlns:r="http://schemas.openxmlformats.org/officeDocument/2006/relationships" xmlns:m="http://schemas.openxmlformats.org/officeDocument/2006/math" xmlns:v="urn:schemas-microsoft-com:vml" xmlns:wp14="http://schemas.microsoft.com/office/word/2010/wordprocessingDrawing" xmlns:wp="http://schemas.openxmlformats.org/drawingml/2006/wordprocessingDrawing" xmlns:w10="urn:schemas-microsoft-com:office:word" xmlns:w="http://schemas.openxmlformats.org/wordprocessingml/2006/main" xmlns:w14="http://schemas.microsoft.com/office/word/2010/wordml" xmlns:w15="http://schemas.microsoft.com/office/word/2012/wordml" xmlns:w16se="http://schemas.microsoft.com/office/word/2015/wordml/symex" xmlns:wpg="http://schemas.microsoft.com/office/word/2010/wordprocessingGroup" xmlns:wpi="http://schemas.microsoft.com/office/word/2010/wordprocessingInk" xmlns:wne="http://schemas.microsoft.com/office/word/2006/wordml" xmlns:wps="http://schemas.microsoft.com/office/word/2010/wordprocessingShape" mc:Ignorable="w14 w15 w16se wp14">
+<w:numbering xmlns:wpc="http://schemas.microsoft.com/office/word/2010/wordprocessingCanvas" xmlns:cx="http://schemas.microsoft.com/office/drawing/2014/chartex" xmlns:cx1="http://schemas.microsoft.com/office/drawing/2015/9/8/chartex" xmlns:cx2="http://schemas.microsoft.com/office/drawing/2015/10/21/chartex" xmlns:cx3="http://schemas.microsoft.com/office/drawing/2016/5/9/chartex" xmlns:cx4="http://schemas.microsoft.com/office/drawing/2016/5/10/chartex" xmlns:cx5="http://schemas.microsoft.com/office/drawing/2016/5/11/chartex" xmlns:cx6="http://schemas.microsoft.com/office/drawing/2016/5/12/chartex" xmlns:cx7="http://schemas.microsoft.com/office/drawing/2016/5/13/chartex" xmlns:cx8="http://schemas.microsoft.com/office/drawing/2016/5/14/chartex" xmlns:mc="http://schemas.openxmlformats.org/markup-compatibility/2006" xmlns:aink="http://schemas.microsoft.com/office/drawing/2016/ink" xmlns:am3d="http://schemas.microsoft.com/office/drawing/2017/model3d" xmlns:o="urn:schemas-microsoft-com:office:office" xmlns:r="http://schemas.openxmlformats.org/officeDocument/2006/relationships" xmlns:m="http://schemas.openxmlformats.org/officeDocument/2006/math" xmlns:v="urn:schemas-microsoft-com:vml" xmlns:wp14="http://schemas.microsoft.com/office/word/2010/wordprocessingDrawing" xmlns:wp="http://schemas.openxmlformats.org/drawingml/2006/wordprocessingDrawing" xmlns:w10="urn:schemas-microsoft-com:office:word" xmlns:w="http://schemas.openxmlformats.org/wordprocessingml/2006/main" xmlns:w14="http://schemas.microsoft.com/office/word/2010/wordml" xmlns:w15="http://schemas.microsoft.com/office/word/2012/wordml" xmlns:w16cid="http://schemas.microsoft.com/office/word/2016/wordml/cid" xmlns:w16se="http://schemas.microsoft.com/office/word/2015/wordml/symex" xmlns:wpg="http://schemas.microsoft.com/office/word/2010/wordprocessingGroup" xmlns:wpi="http://schemas.microsoft.com/office/word/2010/wordprocessingInk" xmlns:wne="http://schemas.microsoft.com/office/word/2006/wordml" xmlns:wps="http://schemas.microsoft.com/office/word/2010/wordprocessingShape" mc:Ignorable="w14 w15 w16se w16cid wp14">
   <w:abstractNum w:abstractNumId="0" w15:restartNumberingAfterBreak="0">
     <w:nsid w:val="1ABC4804"/>
     <w:multiLevelType w:val="hybridMultilevel"/>
@@ -675,7 +703,7 @@
 </file>
 
 <file path=word/styles.xml><?xml version="1.0" encoding="utf-8"?>
-<w:styles xmlns:mc="http://schemas.openxmlformats.org/markup-compatibility/2006" xmlns:r="http://schemas.openxmlformats.org/officeDocument/2006/relationships" xmlns:w="http://schemas.openxmlformats.org/wordprocessingml/2006/main" xmlns:w14="http://schemas.microsoft.com/office/word/2010/wordml" xmlns:w15="http://schemas.microsoft.com/office/word/2012/wordml" xmlns:w16se="http://schemas.microsoft.com/office/word/2015/wordml/symex" mc:Ignorable="w14 w15 w16se">
+<w:styles xmlns:mc="http://schemas.openxmlformats.org/markup-compatibility/2006" xmlns:r="http://schemas.openxmlformats.org/officeDocument/2006/relationships" xmlns:w="http://schemas.openxmlformats.org/wordprocessingml/2006/main" xmlns:w14="http://schemas.microsoft.com/office/word/2010/wordml" xmlns:w15="http://schemas.microsoft.com/office/word/2012/wordml" xmlns:w16cid="http://schemas.microsoft.com/office/word/2016/wordml/cid" xmlns:w16se="http://schemas.microsoft.com/office/word/2015/wordml/symex" mc:Ignorable="w14 w15 w16se w16cid">
   <w:docDefaults>
     <w:rPrDefault>
       <w:rPr>
@@ -691,7 +719,7 @@
       </w:pPr>
     </w:pPrDefault>
   </w:docDefaults>
-  <w:latentStyles w:defLockedState="0" w:defUIPriority="99" w:defSemiHidden="0" w:defUnhideWhenUsed="0" w:defQFormat="0" w:count="371">
+  <w:latentStyles w:defLockedState="0" w:defUIPriority="99" w:defSemiHidden="0" w:defUnhideWhenUsed="0" w:defQFormat="0" w:count="375">
     <w:lsdException w:name="Normal" w:uiPriority="0" w:qFormat="1"/>
     <w:lsdException w:name="heading 1" w:uiPriority="9" w:qFormat="1"/>
     <w:lsdException w:name="heading 2" w:semiHidden="1" w:uiPriority="9" w:unhideWhenUsed="1" w:qFormat="1"/>
@@ -797,7 +825,6 @@
     <w:lsdException w:name="HTML Sample" w:semiHidden="1" w:unhideWhenUsed="1"/>
     <w:lsdException w:name="HTML Typewriter" w:semiHidden="1" w:unhideWhenUsed="1"/>
     <w:lsdException w:name="HTML Variable" w:semiHidden="1" w:unhideWhenUsed="1"/>
-    <w:lsdException w:name="Normal Table" w:semiHidden="1" w:unhideWhenUsed="1"/>
     <w:lsdException w:name="annotation subject" w:semiHidden="1" w:unhideWhenUsed="1"/>
     <w:lsdException w:name="No List" w:semiHidden="1" w:unhideWhenUsed="1"/>
     <w:lsdException w:name="Outline List 1" w:semiHidden="1" w:unhideWhenUsed="1"/>
@@ -841,10 +868,8 @@
     <w:lsdException w:name="Table Elegant" w:semiHidden="1" w:unhideWhenUsed="1"/>
     <w:lsdException w:name="Table Professional" w:semiHidden="1" w:unhideWhenUsed="1"/>
     <w:lsdException w:name="Table Subtle 1" w:semiHidden="1" w:unhideWhenUsed="1"/>
-    <w:lsdException w:name="Table Subtle 2" w:semiHidden="1" w:unhideWhenUsed="1"/>
     <w:lsdException w:name="Table Web 1" w:semiHidden="1" w:unhideWhenUsed="1"/>
     <w:lsdException w:name="Table Web 2" w:semiHidden="1" w:unhideWhenUsed="1"/>
-    <w:lsdException w:name="Table Web 3" w:semiHidden="1" w:unhideWhenUsed="1"/>
     <w:lsdException w:name="Balloon Text" w:semiHidden="1" w:unhideWhenUsed="1"/>
     <w:lsdException w:name="Table Grid" w:uiPriority="39"/>
     <w:lsdException w:name="Table Theme" w:semiHidden="1" w:unhideWhenUsed="1"/>
@@ -1063,6 +1088,10 @@
     <w:lsdException w:name="List Table 5 Dark Accent 6" w:uiPriority="50"/>
     <w:lsdException w:name="List Table 6 Colorful Accent 6" w:uiPriority="51"/>
     <w:lsdException w:name="List Table 7 Colorful Accent 6" w:uiPriority="52"/>
+    <w:lsdException w:name="Mention" w:semiHidden="1" w:unhideWhenUsed="1"/>
+    <w:lsdException w:name="Smart Hyperlink" w:semiHidden="1" w:unhideWhenUsed="1"/>
+    <w:lsdException w:name="Hashtag" w:semiHidden="1" w:unhideWhenUsed="1"/>
+    <w:lsdException w:name="Unresolved Mention" w:semiHidden="1" w:unhideWhenUsed="1"/>
   </w:latentStyles>
   <w:style w:type="paragraph" w:default="1" w:styleId="Normal">
     <w:name w:val="Normal"/>

</xml_diff>

<commit_message>
quiz solution and houserent practiced
</commit_message>
<xml_diff>
--- a/Question-for-Evidence.docx
+++ b/Question-for-Evidence.docx
@@ -125,16 +125,14 @@
         <w:rPr>
           <w:rFonts w:ascii="Times New Roman" w:hAnsi="Times New Roman" w:cs="Times New Roman"/>
           <w:b/>
-          <w:color w:val="00B050"/>
-          <w:sz w:val="24"/>
-          <w:szCs w:val="24"/>
-        </w:rPr>
-      </w:pPr>
-      <w:r>
-        <w:rPr>
-          <w:rFonts w:ascii="Times New Roman" w:hAnsi="Times New Roman" w:cs="Times New Roman"/>
-          <w:b/>
-          <w:color w:val="00B050"/>
+          <w:sz w:val="24"/>
+          <w:szCs w:val="24"/>
+        </w:rPr>
+      </w:pPr>
+      <w:r>
+        <w:rPr>
+          <w:rFonts w:ascii="Times New Roman" w:hAnsi="Times New Roman" w:cs="Times New Roman"/>
+          <w:b/>
           <w:sz w:val="24"/>
           <w:szCs w:val="24"/>
         </w:rPr>
@@ -306,14 +304,16 @@
         <w:rPr>
           <w:rFonts w:ascii="Times New Roman" w:hAnsi="Times New Roman" w:cs="Times New Roman"/>
           <w:b/>
-          <w:sz w:val="24"/>
-          <w:szCs w:val="24"/>
-        </w:rPr>
-      </w:pPr>
-      <w:r>
-        <w:rPr>
-          <w:rFonts w:ascii="Times New Roman" w:hAnsi="Times New Roman" w:cs="Times New Roman"/>
-          <w:b/>
+          <w:color w:val="00B050"/>
+          <w:sz w:val="24"/>
+          <w:szCs w:val="24"/>
+        </w:rPr>
+      </w:pPr>
+      <w:r>
+        <w:rPr>
+          <w:rFonts w:ascii="Times New Roman" w:hAnsi="Times New Roman" w:cs="Times New Roman"/>
+          <w:b/>
+          <w:color w:val="00B050"/>
           <w:sz w:val="24"/>
           <w:szCs w:val="24"/>
         </w:rPr>
@@ -344,7 +344,7 @@
           <w:sz w:val="24"/>
           <w:szCs w:val="24"/>
         </w:rPr>
-        <w:t xml:space="preserve">Big umber among 3 or 4 </w:t>
+        <w:t xml:space="preserve">Big </w:t>
       </w:r>
       <w:r>
         <w:rPr>
@@ -362,6 +362,24 @@
           <w:sz w:val="24"/>
           <w:szCs w:val="24"/>
         </w:rPr>
+        <w:t xml:space="preserve">umber among 3 or 4 </w:t>
+      </w:r>
+      <w:r>
+        <w:rPr>
+          <w:rFonts w:ascii="Times New Roman" w:hAnsi="Times New Roman" w:cs="Times New Roman"/>
+          <w:b/>
+          <w:sz w:val="24"/>
+          <w:szCs w:val="24"/>
+        </w:rPr>
+        <w:t>n</w:t>
+      </w:r>
+      <w:r>
+        <w:rPr>
+          <w:rFonts w:ascii="Times New Roman" w:hAnsi="Times New Roman" w:cs="Times New Roman"/>
+          <w:b/>
+          <w:sz w:val="24"/>
+          <w:szCs w:val="24"/>
+        </w:rPr>
         <w:t>umbers;</w:t>
       </w:r>
     </w:p>
@@ -476,74 +494,267 @@
           <w:szCs w:val="24"/>
         </w:rPr>
         <w:t>;</w:t>
+      </w:r>
+    </w:p>
+    <w:p>
+      <w:pPr>
+        <w:pStyle w:val="ListParagraph"/>
+        <w:numPr>
+          <w:ilvl w:val="0"/>
+          <w:numId w:val="1"/>
+        </w:numPr>
+        <w:spacing w:line="360" w:lineRule="auto"/>
+        <w:ind w:left="360" w:firstLine="0"/>
+        <w:jc w:val="both"/>
+        <w:rPr>
+          <w:rFonts w:ascii="Times New Roman" w:hAnsi="Times New Roman" w:cs="Times New Roman"/>
+          <w:b/>
+          <w:color w:val="00B050"/>
+          <w:sz w:val="24"/>
+          <w:szCs w:val="24"/>
+        </w:rPr>
+      </w:pPr>
+      <w:r>
+        <w:rPr>
+          <w:rFonts w:ascii="Times New Roman" w:hAnsi="Times New Roman" w:cs="Times New Roman"/>
+          <w:b/>
+          <w:color w:val="00B050"/>
+          <w:sz w:val="24"/>
+          <w:szCs w:val="24"/>
+        </w:rPr>
+        <w:t>Pass or fail;</w:t>
+      </w:r>
+    </w:p>
+    <w:p>
+      <w:pPr>
+        <w:pStyle w:val="ListParagraph"/>
+        <w:numPr>
+          <w:ilvl w:val="0"/>
+          <w:numId w:val="1"/>
+        </w:numPr>
+        <w:spacing w:line="360" w:lineRule="auto"/>
+        <w:ind w:left="360" w:firstLine="0"/>
+        <w:jc w:val="both"/>
+        <w:rPr>
+          <w:rFonts w:ascii="Times New Roman" w:hAnsi="Times New Roman" w:cs="Times New Roman"/>
+          <w:b/>
+          <w:sz w:val="24"/>
+          <w:szCs w:val="24"/>
+        </w:rPr>
+      </w:pPr>
+      <w:r>
+        <w:rPr>
+          <w:rFonts w:ascii="Times New Roman" w:hAnsi="Times New Roman" w:cs="Times New Roman"/>
+          <w:b/>
+          <w:sz w:val="24"/>
+          <w:szCs w:val="24"/>
+        </w:rPr>
+        <w:t>Find vowel</w:t>
+      </w:r>
+      <w:r>
+        <w:rPr>
+          <w:rFonts w:ascii="Times New Roman" w:hAnsi="Times New Roman" w:cs="Times New Roman"/>
+          <w:b/>
+          <w:sz w:val="24"/>
+          <w:szCs w:val="24"/>
+        </w:rPr>
+        <w:t>.</w:t>
+      </w:r>
+    </w:p>
+    <w:p>
+      <w:pPr>
+        <w:spacing w:line="360" w:lineRule="auto"/>
+        <w:jc w:val="both"/>
+        <w:rPr>
+          <w:rFonts w:ascii="Times New Roman" w:hAnsi="Times New Roman" w:cs="Times New Roman"/>
+          <w:b/>
+          <w:sz w:val="24"/>
+          <w:szCs w:val="24"/>
+        </w:rPr>
+      </w:pPr>
+    </w:p>
+    <w:p>
+      <w:pPr>
+        <w:spacing w:line="360" w:lineRule="auto"/>
+        <w:jc w:val="center"/>
+        <w:rPr>
+          <w:rFonts w:ascii="Times New Roman" w:hAnsi="Times New Roman" w:cs="Times New Roman"/>
+          <w:b/>
+          <w:color w:val="2E74B5" w:themeColor="accent1" w:themeShade="BF"/>
+          <w:sz w:val="40"/>
+          <w:szCs w:val="40"/>
+          <w:u w:val="single"/>
+        </w:rPr>
+      </w:pPr>
+      <w:r>
+        <w:rPr>
+          <w:rFonts w:ascii="Times New Roman" w:hAnsi="Times New Roman" w:cs="Times New Roman"/>
+          <w:b/>
+          <w:color w:val="2E74B5" w:themeColor="accent1" w:themeShade="BF"/>
+          <w:sz w:val="40"/>
+          <w:szCs w:val="40"/>
+          <w:u w:val="single"/>
+        </w:rPr>
+        <w:t>Other Questions for Practice</w:t>
+      </w:r>
+    </w:p>
+    <w:p>
+      <w:pPr>
+        <w:pStyle w:val="ListParagraph"/>
+        <w:numPr>
+          <w:ilvl w:val="0"/>
+          <w:numId w:val="2"/>
+        </w:numPr>
+        <w:spacing w:line="360" w:lineRule="auto"/>
+        <w:jc w:val="both"/>
+        <w:rPr>
+          <w:rFonts w:ascii="Times New Roman" w:hAnsi="Times New Roman" w:cs="Times New Roman"/>
+          <w:b/>
+          <w:sz w:val="24"/>
+          <w:szCs w:val="24"/>
+        </w:rPr>
+      </w:pPr>
+      <w:r>
+        <w:rPr>
+          <w:rFonts w:ascii="Times New Roman" w:hAnsi="Times New Roman" w:cs="Times New Roman"/>
+          <w:b/>
+          <w:sz w:val="24"/>
+          <w:szCs w:val="24"/>
+        </w:rPr>
+        <w:t>Print 1 to 10 except 7;</w:t>
+      </w:r>
+    </w:p>
+    <w:p>
+      <w:pPr>
+        <w:pStyle w:val="ListParagraph"/>
+        <w:numPr>
+          <w:ilvl w:val="0"/>
+          <w:numId w:val="2"/>
+        </w:numPr>
+        <w:spacing w:line="360" w:lineRule="auto"/>
+        <w:jc w:val="both"/>
+        <w:rPr>
+          <w:rFonts w:ascii="Times New Roman" w:hAnsi="Times New Roman" w:cs="Times New Roman"/>
+          <w:b/>
+          <w:sz w:val="24"/>
+          <w:szCs w:val="24"/>
+        </w:rPr>
+      </w:pPr>
+      <w:r>
+        <w:rPr>
+          <w:rFonts w:ascii="Times New Roman" w:hAnsi="Times New Roman" w:cs="Times New Roman"/>
+          <w:b/>
+          <w:sz w:val="24"/>
+          <w:szCs w:val="24"/>
+        </w:rPr>
+        <w:t>Print 1 to 1000, those are divisible by 15;</w:t>
+      </w:r>
+    </w:p>
+    <w:p>
+      <w:pPr>
+        <w:pStyle w:val="ListParagraph"/>
+        <w:numPr>
+          <w:ilvl w:val="0"/>
+          <w:numId w:val="2"/>
+        </w:numPr>
+        <w:spacing w:line="360" w:lineRule="auto"/>
+        <w:jc w:val="both"/>
+        <w:rPr>
+          <w:rFonts w:ascii="Times New Roman" w:hAnsi="Times New Roman" w:cs="Times New Roman"/>
+          <w:b/>
+          <w:sz w:val="24"/>
+          <w:szCs w:val="24"/>
+        </w:rPr>
+      </w:pPr>
+      <w:r>
+        <w:rPr>
+          <w:rFonts w:ascii="Times New Roman" w:hAnsi="Times New Roman" w:cs="Times New Roman"/>
+          <w:b/>
+          <w:sz w:val="24"/>
+          <w:szCs w:val="24"/>
+        </w:rPr>
+        <w:t>Print 1 to 10, except 3 &amp; 5;</w:t>
+      </w:r>
+    </w:p>
+    <w:p>
+      <w:pPr>
+        <w:pStyle w:val="ListParagraph"/>
+        <w:numPr>
+          <w:ilvl w:val="0"/>
+          <w:numId w:val="2"/>
+        </w:numPr>
+        <w:spacing w:line="360" w:lineRule="auto"/>
+        <w:jc w:val="both"/>
+        <w:rPr>
+          <w:rFonts w:ascii="Times New Roman" w:hAnsi="Times New Roman" w:cs="Times New Roman"/>
+          <w:b/>
+          <w:sz w:val="24"/>
+          <w:szCs w:val="24"/>
+        </w:rPr>
+      </w:pPr>
+      <w:r>
+        <w:rPr>
+          <w:rFonts w:ascii="Times New Roman" w:hAnsi="Times New Roman" w:cs="Times New Roman"/>
+          <w:b/>
+          <w:sz w:val="24"/>
+          <w:szCs w:val="24"/>
+        </w:rPr>
+        <w:t>Run a loop from 1 to 100 but print 1 to 20;</w:t>
+      </w:r>
+    </w:p>
+    <w:p>
+      <w:pPr>
+        <w:pStyle w:val="ListParagraph"/>
+        <w:numPr>
+          <w:ilvl w:val="0"/>
+          <w:numId w:val="2"/>
+        </w:numPr>
+        <w:spacing w:line="360" w:lineRule="auto"/>
+        <w:jc w:val="both"/>
+        <w:rPr>
+          <w:rFonts w:ascii="Times New Roman" w:hAnsi="Times New Roman" w:cs="Times New Roman"/>
+          <w:b/>
+          <w:sz w:val="24"/>
+          <w:szCs w:val="24"/>
+        </w:rPr>
+      </w:pPr>
+      <w:r>
+        <w:rPr>
+          <w:rFonts w:ascii="Times New Roman" w:hAnsi="Times New Roman" w:cs="Times New Roman"/>
+          <w:b/>
+          <w:sz w:val="24"/>
+          <w:szCs w:val="24"/>
+        </w:rPr>
+        <w:t>Run a loop from 1 to 100 but stop the loop when divisible by 50;</w:t>
+      </w:r>
+    </w:p>
+    <w:p>
+      <w:pPr>
+        <w:pStyle w:val="ListParagraph"/>
+        <w:numPr>
+          <w:ilvl w:val="0"/>
+          <w:numId w:val="2"/>
+        </w:numPr>
+        <w:spacing w:line="360" w:lineRule="auto"/>
+        <w:jc w:val="both"/>
+        <w:rPr>
+          <w:rFonts w:ascii="Times New Roman" w:hAnsi="Times New Roman" w:cs="Times New Roman"/>
+          <w:b/>
+          <w:sz w:val="24"/>
+          <w:szCs w:val="24"/>
+        </w:rPr>
+      </w:pPr>
+      <w:r>
+        <w:rPr>
+          <w:rFonts w:ascii="Times New Roman" w:hAnsi="Times New Roman" w:cs="Times New Roman"/>
+          <w:b/>
+          <w:sz w:val="24"/>
+          <w:szCs w:val="24"/>
+        </w:rPr>
+        <w:t>Run a loop from 1 to 100 except divisible by 5 and if found any number divisible by 50, give bonus 500;</w:t>
       </w:r>
       <w:bookmarkStart w:id="0" w:name="_GoBack"/>
       <w:bookmarkEnd w:id="0"/>
-    </w:p>
-    <w:p>
-      <w:pPr>
-        <w:pStyle w:val="ListParagraph"/>
-        <w:numPr>
-          <w:ilvl w:val="0"/>
-          <w:numId w:val="1"/>
-        </w:numPr>
-        <w:spacing w:line="360" w:lineRule="auto"/>
-        <w:ind w:left="360" w:firstLine="0"/>
-        <w:jc w:val="both"/>
-        <w:rPr>
-          <w:rFonts w:ascii="Times New Roman" w:hAnsi="Times New Roman" w:cs="Times New Roman"/>
-          <w:b/>
-          <w:color w:val="00B050"/>
-          <w:sz w:val="24"/>
-          <w:szCs w:val="24"/>
-        </w:rPr>
-      </w:pPr>
-      <w:r>
-        <w:rPr>
-          <w:rFonts w:ascii="Times New Roman" w:hAnsi="Times New Roman" w:cs="Times New Roman"/>
-          <w:b/>
-          <w:color w:val="00B050"/>
-          <w:sz w:val="24"/>
-          <w:szCs w:val="24"/>
-        </w:rPr>
-        <w:t>Pass or fail;</w:t>
-      </w:r>
-    </w:p>
-    <w:p>
-      <w:pPr>
-        <w:pStyle w:val="ListParagraph"/>
-        <w:numPr>
-          <w:ilvl w:val="0"/>
-          <w:numId w:val="1"/>
-        </w:numPr>
-        <w:spacing w:line="360" w:lineRule="auto"/>
-        <w:ind w:left="360" w:firstLine="0"/>
-        <w:jc w:val="both"/>
-        <w:rPr>
-          <w:rFonts w:ascii="Times New Roman" w:hAnsi="Times New Roman" w:cs="Times New Roman"/>
-          <w:b/>
-          <w:sz w:val="24"/>
-          <w:szCs w:val="24"/>
-        </w:rPr>
-      </w:pPr>
-      <w:r>
-        <w:rPr>
-          <w:rFonts w:ascii="Times New Roman" w:hAnsi="Times New Roman" w:cs="Times New Roman"/>
-          <w:b/>
-          <w:sz w:val="24"/>
-          <w:szCs w:val="24"/>
-        </w:rPr>
-        <w:t>Find vowel</w:t>
-      </w:r>
-      <w:r>
-        <w:rPr>
-          <w:rFonts w:ascii="Times New Roman" w:hAnsi="Times New Roman" w:cs="Times New Roman"/>
-          <w:b/>
-          <w:sz w:val="24"/>
-          <w:szCs w:val="24"/>
-        </w:rPr>
-        <w:t>.</w:t>
-      </w:r>
     </w:p>
     <w:sectPr>
       <w:pgSz w:w="12240" w:h="15840"/>
@@ -696,8 +907,100 @@
       </w:pPr>
     </w:lvl>
   </w:abstractNum>
+  <w:abstractNum w:abstractNumId="1" w15:restartNumberingAfterBreak="0">
+    <w:nsid w:val="3CBD70E9"/>
+    <w:multiLevelType w:val="hybridMultilevel"/>
+    <w:tmpl w:val="C5307E7C"/>
+    <w:lvl w:ilvl="0" w:tplc="0809000F">
+      <w:start w:val="1"/>
+      <w:numFmt w:val="decimal"/>
+      <w:lvlText w:val="%1."/>
+      <w:lvlJc w:val="left"/>
+      <w:pPr>
+        <w:ind w:left="720" w:hanging="360"/>
+      </w:pPr>
+      <w:rPr>
+        <w:rFonts w:hint="default"/>
+      </w:rPr>
+    </w:lvl>
+    <w:lvl w:ilvl="1" w:tplc="08090019" w:tentative="1">
+      <w:start w:val="1"/>
+      <w:numFmt w:val="lowerLetter"/>
+      <w:lvlText w:val="%2."/>
+      <w:lvlJc w:val="left"/>
+      <w:pPr>
+        <w:ind w:left="1440" w:hanging="360"/>
+      </w:pPr>
+    </w:lvl>
+    <w:lvl w:ilvl="2" w:tplc="0809001B" w:tentative="1">
+      <w:start w:val="1"/>
+      <w:numFmt w:val="lowerRoman"/>
+      <w:lvlText w:val="%3."/>
+      <w:lvlJc w:val="right"/>
+      <w:pPr>
+        <w:ind w:left="2160" w:hanging="180"/>
+      </w:pPr>
+    </w:lvl>
+    <w:lvl w:ilvl="3" w:tplc="0809000F" w:tentative="1">
+      <w:start w:val="1"/>
+      <w:numFmt w:val="decimal"/>
+      <w:lvlText w:val="%4."/>
+      <w:lvlJc w:val="left"/>
+      <w:pPr>
+        <w:ind w:left="2880" w:hanging="360"/>
+      </w:pPr>
+    </w:lvl>
+    <w:lvl w:ilvl="4" w:tplc="08090019" w:tentative="1">
+      <w:start w:val="1"/>
+      <w:numFmt w:val="lowerLetter"/>
+      <w:lvlText w:val="%5."/>
+      <w:lvlJc w:val="left"/>
+      <w:pPr>
+        <w:ind w:left="3600" w:hanging="360"/>
+      </w:pPr>
+    </w:lvl>
+    <w:lvl w:ilvl="5" w:tplc="0809001B" w:tentative="1">
+      <w:start w:val="1"/>
+      <w:numFmt w:val="lowerRoman"/>
+      <w:lvlText w:val="%6."/>
+      <w:lvlJc w:val="right"/>
+      <w:pPr>
+        <w:ind w:left="4320" w:hanging="180"/>
+      </w:pPr>
+    </w:lvl>
+    <w:lvl w:ilvl="6" w:tplc="0809000F" w:tentative="1">
+      <w:start w:val="1"/>
+      <w:numFmt w:val="decimal"/>
+      <w:lvlText w:val="%7."/>
+      <w:lvlJc w:val="left"/>
+      <w:pPr>
+        <w:ind w:left="5040" w:hanging="360"/>
+      </w:pPr>
+    </w:lvl>
+    <w:lvl w:ilvl="7" w:tplc="08090019" w:tentative="1">
+      <w:start w:val="1"/>
+      <w:numFmt w:val="lowerLetter"/>
+      <w:lvlText w:val="%8."/>
+      <w:lvlJc w:val="left"/>
+      <w:pPr>
+        <w:ind w:left="5760" w:hanging="360"/>
+      </w:pPr>
+    </w:lvl>
+    <w:lvl w:ilvl="8" w:tplc="0809001B" w:tentative="1">
+      <w:start w:val="1"/>
+      <w:numFmt w:val="lowerRoman"/>
+      <w:lvlText w:val="%9."/>
+      <w:lvlJc w:val="right"/>
+      <w:pPr>
+        <w:ind w:left="6480" w:hanging="180"/>
+      </w:pPr>
+    </w:lvl>
+  </w:abstractNum>
   <w:num w:numId="1">
     <w:abstractNumId w:val="0"/>
+  </w:num>
+  <w:num w:numId="2">
+    <w:abstractNumId w:val="1"/>
   </w:num>
 </w:numbering>
 </file>
@@ -825,6 +1128,7 @@
     <w:lsdException w:name="HTML Sample" w:semiHidden="1" w:unhideWhenUsed="1"/>
     <w:lsdException w:name="HTML Typewriter" w:semiHidden="1" w:unhideWhenUsed="1"/>
     <w:lsdException w:name="HTML Variable" w:semiHidden="1" w:unhideWhenUsed="1"/>
+    <w:lsdException w:name="Normal Table" w:semiHidden="1" w:unhideWhenUsed="1"/>
     <w:lsdException w:name="annotation subject" w:semiHidden="1" w:unhideWhenUsed="1"/>
     <w:lsdException w:name="No List" w:semiHidden="1" w:unhideWhenUsed="1"/>
     <w:lsdException w:name="Outline List 1" w:semiHidden="1" w:unhideWhenUsed="1"/>
@@ -868,8 +1172,10 @@
     <w:lsdException w:name="Table Elegant" w:semiHidden="1" w:unhideWhenUsed="1"/>
     <w:lsdException w:name="Table Professional" w:semiHidden="1" w:unhideWhenUsed="1"/>
     <w:lsdException w:name="Table Subtle 1" w:semiHidden="1" w:unhideWhenUsed="1"/>
+    <w:lsdException w:name="Table Subtle 2" w:semiHidden="1" w:unhideWhenUsed="1"/>
     <w:lsdException w:name="Table Web 1" w:semiHidden="1" w:unhideWhenUsed="1"/>
     <w:lsdException w:name="Table Web 2" w:semiHidden="1" w:unhideWhenUsed="1"/>
+    <w:lsdException w:name="Table Web 3" w:semiHidden="1" w:unhideWhenUsed="1"/>
     <w:lsdException w:name="Balloon Text" w:semiHidden="1" w:unhideWhenUsed="1"/>
     <w:lsdException w:name="Table Grid" w:uiPriority="39"/>
     <w:lsdException w:name="Table Theme" w:semiHidden="1" w:unhideWhenUsed="1"/>

</xml_diff>